<commit_message>
restructuration, ajout de fichiers markdown, etc.
</commit_message>
<xml_diff>
--- a/02 Adopter la posture gagnate du consultant en ESN.docx
+++ b/02 Adopter la posture gagnate du consultant en ESN.docx
@@ -16,22 +16,13 @@
     <w:p/>
     <w:p>
       <w:r>
-        <w:t xml:space="preserve">• Pour briser la glace, on peut </w:t>
-      </w:r>
-      <w:r>
-        <w:t xml:space="preserve">décloisonner </w:t>
+        <w:t xml:space="preserve">• Pour briser la glace, on peut décloisonner </w:t>
       </w:r>
       <w:r>
         <w:t xml:space="preserve">un peu </w:t>
       </w:r>
       <w:r>
-        <w:t xml:space="preserve">vie professionnelle </w:t>
-      </w:r>
-      <w:r>
-        <w:t>et</w:t>
-      </w:r>
-      <w:r>
-        <w:t xml:space="preserve"> vie personnelle</w:t>
+        <w:t>vie professionnelle et vie personnelle</w:t>
       </w:r>
       <w:r>
         <w:t xml:space="preserve"> en parlant d’une de nos spécificités</w:t>
@@ -250,13 +241,7 @@
         <w:t>Faits :</w:t>
       </w:r>
       <w:r>
-        <w:t xml:space="preserve"> ce que je constate (indiscutables</w:t>
-      </w:r>
-      <w:r>
-        <w:t>, à privilégier</w:t>
-      </w:r>
-      <w:r>
-        <w:t>)</w:t>
+        <w:t xml:space="preserve"> ce que je constate (indiscutables, à privilégier)</w:t>
       </w:r>
     </w:p>
     <w:p>
@@ -378,10 +363,7 @@
         <w:t>, a</w:t>
       </w:r>
       <w:r>
-        <w:t xml:space="preserve"> </w:t>
-      </w:r>
-      <w:r>
-        <w:t>fin de déclencher un achat, en tenant compte de ses spécificités comportementales</w:t>
+        <w:t xml:space="preserve"> fin de déclencher un achat, en tenant compte de ses spécificités comportementales</w:t>
       </w:r>
       <w:r>
         <w:t> :</w:t>
@@ -514,10 +496,7 @@
         <w:t>tre concentré et le montrer</w:t>
       </w:r>
       <w:r>
-        <w:t> : s</w:t>
-      </w:r>
-      <w:r>
-        <w:t>e mettre en position d’écoute</w:t>
+        <w:t> : se mettre en position d’écoute</w:t>
       </w:r>
     </w:p>
     <w:p>
@@ -590,13 +569,13 @@
         <w:t>assertivité</w:t>
       </w:r>
       <w:r>
-        <w:t xml:space="preserve"> (a</w:t>
-      </w:r>
-      <w:r>
-        <w:t>nalyse transactionnelle</w:t>
-      </w:r>
-      <w:r>
-        <w:t>) :</w:t>
+        <w:t xml:space="preserve"> (analyse transactionnelle) :</w:t>
+      </w:r>
+      <w:r>
+        <w:t xml:space="preserve"> </w:t>
+      </w:r>
+      <w:r>
+        <w:t>l'assertivité est la capacité à s'exprimer et à défendre ses droits sans empiéter sur ceux d'autrui</w:t>
       </w:r>
     </w:p>
     <w:p>

</xml_diff>